<commit_message>
*Update activity list template
</commit_message>
<xml_diff>
--- a/docx templates/activity list.docx
+++ b/docx templates/activity list.docx
@@ -121,13 +121,13 @@
         <w:tblLook w:noVBand="1" w:val="0400" w:noHBand="0" w:lastColumn="0" w:firstColumn="0" w:lastRow="0" w:firstRow="0"/>
       </w:tblPr>
       <w:tblGrid>
-        <w:gridCol w:w="1319"/>
-        <w:gridCol w:w="1395"/>
+        <w:gridCol w:w="1530"/>
+        <w:gridCol w:w="1184"/>
         <w:gridCol w:w="1455"/>
-        <w:gridCol w:w="4110"/>
+        <w:gridCol w:w="4111"/>
         <w:gridCol w:w="1544"/>
-        <w:gridCol w:w="1920"/>
-        <w:gridCol w:w="2206"/>
+        <w:gridCol w:w="1921"/>
+        <w:gridCol w:w="2204"/>
       </w:tblGrid>
       <w:tr>
         <w:trPr>
@@ -135,7 +135,7 @@
         </w:trPr>
         <w:tc>
           <w:tcPr>
-            <w:tcW w:w="1319" w:type="dxa"/>
+            <w:tcW w:w="1530" w:type="dxa"/>
             <w:tcBorders>
               <w:top w:val="single" w:sz="4" w:space="0" w:color="000000"/>
               <w:left w:val="single" w:sz="4" w:space="0" w:color="000000"/>
@@ -173,7 +173,7 @@
         </w:tc>
         <w:tc>
           <w:tcPr>
-            <w:tcW w:w="1395" w:type="dxa"/>
+            <w:tcW w:w="1184" w:type="dxa"/>
             <w:tcBorders>
               <w:top w:val="single" w:sz="4" w:space="0" w:color="000000"/>
               <w:left w:val="single" w:sz="4" w:space="0" w:color="000000"/>
@@ -249,7 +249,7 @@
         </w:tc>
         <w:tc>
           <w:tcPr>
-            <w:tcW w:w="4110" w:type="dxa"/>
+            <w:tcW w:w="4111" w:type="dxa"/>
             <w:tcBorders>
               <w:top w:val="single" w:sz="8" w:space="0" w:color="000001"/>
               <w:left w:val="single" w:sz="8" w:space="0" w:color="000001"/>
@@ -261,7 +261,7 @@
             <w:shd w:fill="auto" w:val="clear"/>
             <w:tcMar>
               <w:top w:w="100" w:type="dxa"/>
-              <w:left w:w="90" w:type="dxa"/>
+              <w:left w:w="80" w:type="dxa"/>
               <w:bottom w:w="100" w:type="dxa"/>
               <w:right w:w="100" w:type="dxa"/>
             </w:tcMar>
@@ -374,7 +374,7 @@
         </w:tc>
         <w:tc>
           <w:tcPr>
-            <w:tcW w:w="1920" w:type="dxa"/>
+            <w:tcW w:w="1921" w:type="dxa"/>
             <w:tcBorders>
               <w:top w:val="single" w:sz="4" w:space="0" w:color="000000"/>
               <w:left w:val="single" w:sz="4" w:space="0" w:color="000000"/>
@@ -422,15 +422,17 @@
             </w:pPr>
             <w:r>
               <w:rPr>
-                <w:b/>
-                <w:bCs/>
+                <w:rFonts w:eastAsia="TH SarabunPSK" w:cs="TH SarabunPSK" w:ascii="TH SarabunPSK" w:hAnsi="TH SarabunPSK"/>
+                <w:color w:val="FFFFFF" w:themeColor="background1"/>
+                <w:sz w:val="30"/>
+                <w:szCs w:val="30"/>
               </w:rPr>
             </w:r>
           </w:p>
         </w:tc>
         <w:tc>
           <w:tcPr>
-            <w:tcW w:w="2206" w:type="dxa"/>
+            <w:tcW w:w="2204" w:type="dxa"/>
             <w:tcBorders>
               <w:top w:val="single" w:sz="4" w:space="0" w:color="000000"/>
               <w:left w:val="single" w:sz="4" w:space="0" w:color="000000"/>
@@ -606,8 +608,9 @@
         </w:trPr>
         <w:tc>
           <w:tcPr>
-            <w:tcW w:w="1319" w:type="dxa"/>
+            <w:tcW w:w="1530" w:type="dxa"/>
             <w:tcBorders>
+              <w:top w:val="single" w:sz="4" w:space="0" w:color="000000"/>
               <w:left w:val="single" w:sz="4" w:space="0" w:color="000000"/>
               <w:bottom w:val="single" w:sz="4" w:space="0" w:color="000000"/>
               <w:right w:val="single" w:sz="4" w:space="0" w:color="000000"/>
@@ -645,8 +648,9 @@
         </w:tc>
         <w:tc>
           <w:tcPr>
-            <w:tcW w:w="1395" w:type="dxa"/>
+            <w:tcW w:w="1184" w:type="dxa"/>
             <w:tcBorders>
+              <w:top w:val="single" w:sz="4" w:space="0" w:color="000000"/>
               <w:left w:val="single" w:sz="4" w:space="0" w:color="000000"/>
               <w:bottom w:val="single" w:sz="4" w:space="0" w:color="000000"/>
               <w:right w:val="single" w:sz="4" w:space="0" w:color="000000"/>
@@ -680,6 +684,7 @@
           <w:tcPr>
             <w:tcW w:w="1455" w:type="dxa"/>
             <w:tcBorders>
+              <w:top w:val="single" w:sz="4" w:space="0" w:color="000000"/>
               <w:left w:val="single" w:sz="4" w:space="0" w:color="000000"/>
               <w:bottom w:val="single" w:sz="4" w:space="0" w:color="000000"/>
               <w:right w:val="single" w:sz="4" w:space="0" w:color="000000"/>
@@ -708,8 +713,9 @@
         </w:tc>
         <w:tc>
           <w:tcPr>
-            <w:tcW w:w="4110" w:type="dxa"/>
+            <w:tcW w:w="4111" w:type="dxa"/>
             <w:tcBorders>
+              <w:top w:val="single" w:sz="8" w:space="0" w:color="000001"/>
               <w:left w:val="single" w:sz="8" w:space="0" w:color="000001"/>
               <w:bottom w:val="single" w:sz="8" w:space="0" w:color="000001"/>
               <w:right w:val="single" w:sz="8" w:space="0" w:color="000001"/>
@@ -719,7 +725,7 @@
             <w:shd w:fill="auto" w:val="clear"/>
             <w:tcMar>
               <w:top w:w="100" w:type="dxa"/>
-              <w:left w:w="90" w:type="dxa"/>
+              <w:left w:w="80" w:type="dxa"/>
               <w:bottom w:w="100" w:type="dxa"/>
               <w:right w:w="100" w:type="dxa"/>
             </w:tcMar>
@@ -736,16 +742,7 @@
                 <w:sz w:val="32"/>
                 <w:szCs w:val="32"/>
               </w:rPr>
-              <w:t>{caption}</w:t>
-            </w:r>
-            <w:r>
-              <w:rPr>
-                <w:rFonts w:eastAsia="TH SarabunPSK" w:cs="TH SarabunPSK" w:ascii="TH SarabunPSK" w:hAnsi="TH SarabunPSK"/>
-                <w:color w:val="00000A"/>
-                <w:sz w:val="32"/>
-                <w:szCs w:val="32"/>
-              </w:rPr>
-              <w:t xml:space="preserve"> </w:t>
+              <w:t xml:space="preserve">{caption} </w:t>
             </w:r>
           </w:p>
           <w:p>
@@ -773,6 +770,7 @@
           <w:tcPr>
             <w:tcW w:w="1544" w:type="dxa"/>
             <w:tcBorders>
+              <w:top w:val="single" w:sz="4" w:space="0" w:color="000000"/>
               <w:left w:val="single" w:sz="4" w:space="0" w:color="000000"/>
               <w:bottom w:val="single" w:sz="4" w:space="0" w:color="000000"/>
               <w:right w:val="single" w:sz="4" w:space="0" w:color="000000"/>
@@ -794,22 +792,15 @@
                 <w:sz w:val="28"/>
                 <w:szCs w:val="28"/>
               </w:rPr>
-              <w:t>{project_title}</w:t>
-            </w:r>
-            <w:r>
-              <w:rPr>
-                <w:rFonts w:eastAsia="TH SarabunPSK" w:cs="TH SarabunPSK" w:ascii="TH SarabunPSK" w:hAnsi="TH SarabunPSK"/>
-                <w:sz w:val="28"/>
-                <w:szCs w:val="28"/>
-              </w:rPr>
-              <w:t xml:space="preserve">               </w:t>
+              <w:t xml:space="preserve">{project_title}               </w:t>
             </w:r>
           </w:p>
         </w:tc>
         <w:tc>
           <w:tcPr>
-            <w:tcW w:w="1920" w:type="dxa"/>
+            <w:tcW w:w="1921" w:type="dxa"/>
             <w:tcBorders>
+              <w:top w:val="single" w:sz="4" w:space="0" w:color="000000"/>
               <w:left w:val="single" w:sz="4" w:space="0" w:color="000000"/>
               <w:bottom w:val="single" w:sz="4" w:space="0" w:color="000000"/>
               <w:right w:val="single" w:sz="4" w:space="0" w:color="000000"/>
@@ -842,8 +833,9 @@
         </w:tc>
         <w:tc>
           <w:tcPr>
-            <w:tcW w:w="2206" w:type="dxa"/>
+            <w:tcW w:w="2204" w:type="dxa"/>
             <w:tcBorders>
+              <w:top w:val="single" w:sz="4" w:space="0" w:color="000000"/>
               <w:left w:val="single" w:sz="4" w:space="0" w:color="000000"/>
               <w:bottom w:val="single" w:sz="4" w:space="0" w:color="000000"/>
               <w:right w:val="single" w:sz="4" w:space="0" w:color="000000"/>
@@ -934,7 +926,6 @@
     <w:p>
       <w:pPr>
         <w:pStyle w:val="Normal"/>
-        <w:pBdr/>
         <w:spacing w:lineRule="auto" w:line="240" w:before="0" w:after="0"/>
         <w:ind w:hanging="180"/>
         <w:jc w:val="center"/>
@@ -977,7 +968,6 @@
     <w:p>
       <w:pPr>
         <w:pStyle w:val="Normal"/>
-        <w:pBdr/>
         <w:spacing w:lineRule="auto" w:line="240" w:before="0" w:after="0"/>
         <w:ind w:hanging="180"/>
         <w:jc w:val="center"/>
@@ -1002,16 +992,10 @@
     <w:p>
       <w:pPr>
         <w:pStyle w:val="Normal"/>
-        <w:pBdr/>
         <w:spacing w:lineRule="auto" w:line="240" w:before="0" w:after="0"/>
         <w:ind w:hanging="180"/>
         <w:jc w:val="center"/>
-        <w:rPr>
-          <w:rFonts w:ascii="Times New Roman" w:hAnsi="Times New Roman" w:eastAsia="Times New Roman" w:cs="Times New Roman"/>
-          <w:color w:val="000000"/>
-          <w:sz w:val="24"/>
-          <w:szCs w:val="24"/>
-        </w:rPr>
+        <w:rPr/>
       </w:pPr>
       <w:r>
         <w:rPr>
@@ -1050,6 +1034,74 @@
           <w:szCs w:val="30"/>
         </w:rPr>
         <w:t>)</w:t>
+      </w:r>
+    </w:p>
+    <w:p>
+      <w:pPr>
+        <w:pStyle w:val="Normal"/>
+        <w:spacing w:lineRule="auto" w:line="240" w:before="0" w:after="0"/>
+        <w:ind w:hanging="180"/>
+        <w:jc w:val="center"/>
+        <w:rPr>
+          <w:rFonts w:ascii="Times New Roman" w:hAnsi="Times New Roman" w:eastAsia="Times New Roman" w:cs="Times New Roman"/>
+          <w:color w:val="000000"/>
+          <w:sz w:val="24"/>
+          <w:szCs w:val="24"/>
+        </w:rPr>
+      </w:pPr>
+      <w:r>
+        <w:rPr/>
+      </w:r>
+    </w:p>
+    <w:p>
+      <w:pPr>
+        <w:pStyle w:val="Normal"/>
+        <w:spacing w:lineRule="auto" w:line="240" w:before="0" w:after="0"/>
+        <w:ind w:hanging="180"/>
+        <w:jc w:val="center"/>
+        <w:rPr>
+          <w:rFonts w:ascii="Times New Roman" w:hAnsi="Times New Roman" w:eastAsia="Times New Roman" w:cs="Times New Roman"/>
+          <w:color w:val="000000"/>
+          <w:sz w:val="24"/>
+          <w:szCs w:val="24"/>
+        </w:rPr>
+      </w:pPr>
+      <w:r>
+        <w:rPr/>
+      </w:r>
+    </w:p>
+    <w:p>
+      <w:pPr>
+        <w:pStyle w:val="Normal"/>
+        <w:spacing w:lineRule="auto" w:line="240" w:before="0" w:after="0"/>
+        <w:ind w:hanging="180"/>
+        <w:jc w:val="center"/>
+        <w:rPr>
+          <w:rFonts w:ascii="Times New Roman" w:hAnsi="Times New Roman" w:eastAsia="Times New Roman" w:cs="Times New Roman"/>
+          <w:color w:val="000000"/>
+          <w:sz w:val="24"/>
+          <w:szCs w:val="24"/>
+        </w:rPr>
+      </w:pPr>
+      <w:r>
+        <w:rPr/>
+      </w:r>
+    </w:p>
+    <w:p>
+      <w:pPr>
+        <w:pStyle w:val="Normal"/>
+        <w:spacing w:lineRule="auto" w:line="240" w:before="0" w:after="0"/>
+        <w:ind w:hanging="180"/>
+        <w:jc w:val="center"/>
+        <w:rPr>
+          <w:rFonts w:ascii="Times New Roman" w:hAnsi="Times New Roman" w:eastAsia="Times New Roman" w:cs="Times New Roman"/>
+          <w:color w:val="000000"/>
+          <w:sz w:val="24"/>
+          <w:szCs w:val="24"/>
+        </w:rPr>
+      </w:pPr>
+      <w:r>
+        <w:rPr/>
       </w:r>
     </w:p>
     <w:p>
@@ -1087,7 +1139,6 @@
     <w:rPrDefault>
       <w:rPr>
         <w:rFonts w:ascii="Calibri" w:hAnsi="Calibri" w:eastAsia="Calibri" w:cs="Calibri"/>
-        <w:sz w:val="22"/>
         <w:szCs w:val="22"/>
         <w:lang w:val="en-US" w:eastAsia="en-US" w:bidi="th-TH"/>
       </w:rPr>

</xml_diff>

<commit_message>
*Update acticity list template
</commit_message>
<xml_diff>
--- a/docx templates/activity list.docx
+++ b/docx templates/activity list.docx
@@ -15,7 +15,25 @@
           <w:sz w:val="36"/>
           <w:szCs w:val="36"/>
         </w:rPr>
-        <w:t>{#staffs}</w:t>
+        <w:t>{#</w:t>
+      </w:r>
+      <w:bookmarkStart w:id="1" w:name="__DdeLink__144_3846048166"/>
+      <w:r>
+        <w:rPr>
+          <w:rFonts w:eastAsia="TH SarabunPSK" w:cs="TH SarabunPSK" w:ascii="TH SarabunPSK" w:hAnsi="TH SarabunPSK"/>
+          <w:sz w:val="36"/>
+          <w:szCs w:val="36"/>
+        </w:rPr>
+        <w:t>staffs</w:t>
+      </w:r>
+      <w:bookmarkEnd w:id="1"/>
+      <w:r>
+        <w:rPr>
+          <w:rFonts w:eastAsia="TH SarabunPSK" w:cs="TH SarabunPSK" w:ascii="TH SarabunPSK" w:hAnsi="TH SarabunPSK"/>
+          <w:sz w:val="36"/>
+          <w:szCs w:val="36"/>
+        </w:rPr>
+        <w:t>}</w:t>
       </w:r>
       <w:bookmarkEnd w:id="0"/>
       <w:r>
@@ -84,11 +102,7 @@
       <w:pPr>
         <w:pStyle w:val="Normal"/>
         <w:jc w:val="center"/>
-        <w:rPr>
-          <w:rFonts w:ascii="TH SarabunPSK" w:hAnsi="TH SarabunPSK" w:eastAsia="TH SarabunPSK" w:cs="TH SarabunPSK"/>
-          <w:sz w:val="20"/>
-          <w:szCs w:val="20"/>
-        </w:rPr>
+        <w:rPr/>
       </w:pPr>
       <w:r>
         <w:rPr>
@@ -96,526 +110,46 @@
           <w:sz w:val="20"/>
           <w:szCs w:val="20"/>
         </w:rPr>
+        <w:t>{#pages}</w:t>
       </w:r>
     </w:p>
     <w:tbl>
       <w:tblPr>
-        <w:tblStyle w:val="a"/>
-        <w:tblW w:w="13950" w:type="dxa"/>
+        <w:tblW w:w="15398" w:type="dxa"/>
         <w:jc w:val="left"/>
-        <w:tblInd w:w="18" w:type="dxa"/>
+        <w:tblInd w:w="0" w:type="dxa"/>
         <w:tblBorders>
-          <w:top w:val="single" w:sz="4" w:space="0" w:color="000000"/>
-          <w:left w:val="single" w:sz="4" w:space="0" w:color="000000"/>
-          <w:bottom w:val="single" w:sz="4" w:space="0" w:color="000000"/>
-          <w:right w:val="single" w:sz="4" w:space="0" w:color="000000"/>
-          <w:insideH w:val="single" w:sz="4" w:space="0" w:color="000000"/>
-          <w:insideV w:val="single" w:sz="4" w:space="0" w:color="000000"/>
+          <w:top w:val="single" w:sz="2" w:space="0" w:color="000000"/>
+          <w:left w:val="single" w:sz="2" w:space="0" w:color="000000"/>
+          <w:bottom w:val="single" w:sz="2" w:space="0" w:color="000000"/>
+          <w:insideH w:val="single" w:sz="2" w:space="0" w:color="000000"/>
         </w:tblBorders>
         <w:tblCellMar>
-          <w:top w:w="0" w:type="dxa"/>
-          <w:left w:w="108" w:type="dxa"/>
-          <w:bottom w:w="0" w:type="dxa"/>
-          <w:right w:w="108" w:type="dxa"/>
+          <w:top w:w="55" w:type="dxa"/>
+          <w:left w:w="54" w:type="dxa"/>
+          <w:bottom w:w="55" w:type="dxa"/>
+          <w:right w:w="55" w:type="dxa"/>
         </w:tblCellMar>
-        <w:tblLook w:noVBand="1" w:val="0400" w:noHBand="0" w:lastColumn="0" w:firstColumn="0" w:lastRow="0" w:firstRow="0"/>
       </w:tblPr>
       <w:tblGrid>
         <w:gridCol w:w="1530"/>
-        <w:gridCol w:w="1184"/>
-        <w:gridCol w:w="1455"/>
-        <w:gridCol w:w="4111"/>
-        <w:gridCol w:w="1544"/>
-        <w:gridCol w:w="1921"/>
-        <w:gridCol w:w="2204"/>
+        <w:gridCol w:w="1350"/>
+        <w:gridCol w:w="1800"/>
+        <w:gridCol w:w="4140"/>
+        <w:gridCol w:w="2520"/>
+        <w:gridCol w:w="1890"/>
+        <w:gridCol w:w="2168"/>
       </w:tblGrid>
       <w:tr>
-        <w:trPr>
-          <w:trHeight w:val="1257" w:hRule="atLeast"/>
-        </w:trPr>
+        <w:trPr/>
         <w:tc>
           <w:tcPr>
             <w:tcW w:w="1530" w:type="dxa"/>
             <w:tcBorders>
-              <w:top w:val="single" w:sz="4" w:space="0" w:color="000000"/>
-              <w:left w:val="single" w:sz="4" w:space="0" w:color="000000"/>
-              <w:bottom w:val="single" w:sz="4" w:space="0" w:color="000000"/>
-              <w:right w:val="single" w:sz="4" w:space="0" w:color="000000"/>
-              <w:insideH w:val="single" w:sz="4" w:space="0" w:color="000000"/>
-              <w:insideV w:val="single" w:sz="4" w:space="0" w:color="000000"/>
-            </w:tcBorders>
-            <w:shd w:fill="auto" w:val="clear"/>
-          </w:tcPr>
-          <w:p>
-            <w:pPr>
-              <w:pStyle w:val="Normal"/>
-              <w:spacing w:before="0" w:after="160"/>
-              <w:jc w:val="center"/>
-              <w:rPr>
-                <w:b/>
-                <w:b/>
-                <w:bCs/>
-              </w:rPr>
-            </w:pPr>
-            <w:r>
-              <w:rPr>
-                <w:rFonts w:ascii="TH SarabunPSK" w:hAnsi="TH SarabunPSK" w:eastAsia="TH SarabunPSK" w:cs="TH SarabunPSK"/>
-                <w:b/>
-                <w:b/>
-                <w:bCs/>
-                <w:sz w:val="30"/>
-                <w:sz w:val="30"/>
-                <w:szCs w:val="30"/>
-              </w:rPr>
-              <w:t>วันที่</w:t>
-            </w:r>
-          </w:p>
-        </w:tc>
-        <w:tc>
-          <w:tcPr>
-            <w:tcW w:w="1184" w:type="dxa"/>
-            <w:tcBorders>
-              <w:top w:val="single" w:sz="4" w:space="0" w:color="000000"/>
-              <w:left w:val="single" w:sz="4" w:space="0" w:color="000000"/>
-              <w:bottom w:val="single" w:sz="4" w:space="0" w:color="000000"/>
-              <w:right w:val="single" w:sz="4" w:space="0" w:color="000000"/>
-              <w:insideH w:val="single" w:sz="4" w:space="0" w:color="000000"/>
-              <w:insideV w:val="single" w:sz="4" w:space="0" w:color="000000"/>
-            </w:tcBorders>
-            <w:shd w:fill="auto" w:val="clear"/>
-          </w:tcPr>
-          <w:p>
-            <w:pPr>
-              <w:pStyle w:val="Normal"/>
-              <w:spacing w:before="0" w:after="160"/>
-              <w:jc w:val="center"/>
-              <w:rPr>
-                <w:b/>
-                <w:b/>
-                <w:bCs/>
-              </w:rPr>
-            </w:pPr>
-            <w:r>
-              <w:rPr>
-                <w:rFonts w:ascii="TH SarabunPSK" w:hAnsi="TH SarabunPSK" w:eastAsia="TH SarabunPSK" w:cs="TH SarabunPSK"/>
-                <w:b/>
-                <w:b/>
-                <w:bCs/>
-                <w:sz w:val="30"/>
-                <w:sz w:val="30"/>
-                <w:szCs w:val="30"/>
-              </w:rPr>
-              <w:t>เวลา</w:t>
-            </w:r>
-          </w:p>
-        </w:tc>
-        <w:tc>
-          <w:tcPr>
-            <w:tcW w:w="1455" w:type="dxa"/>
-            <w:tcBorders>
-              <w:top w:val="single" w:sz="4" w:space="0" w:color="000000"/>
-              <w:left w:val="single" w:sz="4" w:space="0" w:color="000000"/>
-              <w:bottom w:val="single" w:sz="4" w:space="0" w:color="000000"/>
-              <w:right w:val="single" w:sz="4" w:space="0" w:color="000000"/>
-              <w:insideH w:val="single" w:sz="4" w:space="0" w:color="000000"/>
-              <w:insideV w:val="single" w:sz="4" w:space="0" w:color="000000"/>
-            </w:tcBorders>
-            <w:shd w:fill="auto" w:val="clear"/>
-          </w:tcPr>
-          <w:p>
-            <w:pPr>
-              <w:pStyle w:val="Normal"/>
-              <w:spacing w:before="0" w:after="160"/>
-              <w:jc w:val="center"/>
-              <w:rPr>
-                <w:b/>
-                <w:b/>
-                <w:bCs/>
-              </w:rPr>
-            </w:pPr>
-            <w:r>
-              <w:rPr>
-                <w:rFonts w:ascii="TH SarabunPSK" w:hAnsi="TH SarabunPSK" w:eastAsia="TH SarabunPSK" w:cs="TH SarabunPSK"/>
-                <w:b/>
-                <w:b/>
-                <w:bCs/>
-                <w:sz w:val="30"/>
-                <w:sz w:val="30"/>
-                <w:szCs w:val="30"/>
-              </w:rPr>
-              <w:t>สถานที่</w:t>
-            </w:r>
-          </w:p>
-        </w:tc>
-        <w:tc>
-          <w:tcPr>
-            <w:tcW w:w="4111" w:type="dxa"/>
-            <w:tcBorders>
-              <w:top w:val="single" w:sz="8" w:space="0" w:color="000001"/>
-              <w:left w:val="single" w:sz="8" w:space="0" w:color="000001"/>
-              <w:bottom w:val="single" w:sz="8" w:space="0" w:color="000001"/>
-              <w:right w:val="single" w:sz="8" w:space="0" w:color="000001"/>
-              <w:insideH w:val="single" w:sz="8" w:space="0" w:color="000001"/>
-              <w:insideV w:val="single" w:sz="8" w:space="0" w:color="000001"/>
-            </w:tcBorders>
-            <w:shd w:fill="auto" w:val="clear"/>
-            <w:tcMar>
-              <w:top w:w="100" w:type="dxa"/>
-              <w:left w:w="80" w:type="dxa"/>
-              <w:bottom w:w="100" w:type="dxa"/>
-              <w:right w:w="100" w:type="dxa"/>
-            </w:tcMar>
-          </w:tcPr>
-          <w:p>
-            <w:pPr>
-              <w:pStyle w:val="Normal"/>
-              <w:spacing w:before="0" w:after="160"/>
-              <w:jc w:val="center"/>
-              <w:rPr>
-                <w:b/>
-                <w:b/>
-                <w:bCs/>
-              </w:rPr>
-            </w:pPr>
-            <w:r>
-              <w:rPr>
-                <w:rFonts w:ascii="TH SarabunPSK" w:hAnsi="TH SarabunPSK" w:eastAsia="TH SarabunPSK" w:cs="TH SarabunPSK"/>
-                <w:b/>
-                <w:b/>
-                <w:bCs/>
-                <w:sz w:val="30"/>
-                <w:sz w:val="30"/>
-                <w:szCs w:val="30"/>
-              </w:rPr>
-              <w:t>รายละเอียดการปฏิบัติงาน</w:t>
-            </w:r>
-          </w:p>
-        </w:tc>
-        <w:tc>
-          <w:tcPr>
-            <w:tcW w:w="1544" w:type="dxa"/>
-            <w:tcBorders>
-              <w:top w:val="single" w:sz="4" w:space="0" w:color="000000"/>
-              <w:left w:val="single" w:sz="4" w:space="0" w:color="000000"/>
-              <w:bottom w:val="single" w:sz="4" w:space="0" w:color="000000"/>
-              <w:right w:val="single" w:sz="4" w:space="0" w:color="000000"/>
-              <w:insideH w:val="single" w:sz="4" w:space="0" w:color="000000"/>
-              <w:insideV w:val="single" w:sz="4" w:space="0" w:color="000000"/>
-            </w:tcBorders>
-            <w:shd w:fill="auto" w:val="clear"/>
-          </w:tcPr>
-          <w:p>
-            <w:pPr>
-              <w:pStyle w:val="Normal"/>
-              <w:jc w:val="center"/>
-              <w:rPr>
-                <w:b/>
-                <w:b/>
-                <w:bCs/>
-              </w:rPr>
-            </w:pPr>
-            <w:r>
-              <w:rPr>
-                <w:rFonts w:ascii="TH SarabunPSK" w:hAnsi="TH SarabunPSK" w:eastAsia="TH SarabunPSK" w:cs="TH SarabunPSK"/>
-                <w:b/>
-                <w:b/>
-                <w:bCs/>
-                <w:sz w:val="30"/>
-                <w:sz w:val="30"/>
-                <w:szCs w:val="30"/>
-              </w:rPr>
-              <w:t>ตามโครงการที่รับผิดชอบ</w:t>
-            </w:r>
-          </w:p>
-          <w:p>
-            <w:pPr>
-              <w:pStyle w:val="Normal"/>
-              <w:spacing w:before="0" w:after="160"/>
-              <w:jc w:val="center"/>
-              <w:rPr>
-                <w:b/>
-                <w:b/>
-                <w:bCs/>
-              </w:rPr>
-            </w:pPr>
-            <w:r>
-              <w:rPr>
-                <w:rFonts w:eastAsia="TH SarabunPSK" w:cs="TH SarabunPSK" w:ascii="TH SarabunPSK" w:hAnsi="TH SarabunPSK"/>
-                <w:b/>
-                <w:bCs/>
-                <w:sz w:val="30"/>
-                <w:szCs w:val="30"/>
-              </w:rPr>
-              <w:t>(</w:t>
-            </w:r>
-            <w:r>
-              <w:rPr>
-                <w:rFonts w:ascii="TH SarabunPSK" w:hAnsi="TH SarabunPSK" w:eastAsia="TH SarabunPSK" w:cs="TH SarabunPSK"/>
-                <w:b/>
-                <w:b/>
-                <w:bCs/>
-                <w:sz w:val="30"/>
-                <w:sz w:val="30"/>
-                <w:szCs w:val="30"/>
-              </w:rPr>
-              <w:t>ชื่อโครงการ</w:t>
-            </w:r>
-            <w:r>
-              <w:rPr>
-                <w:rFonts w:eastAsia="TH SarabunPSK" w:cs="TH SarabunPSK" w:ascii="TH SarabunPSK" w:hAnsi="TH SarabunPSK"/>
-                <w:b/>
-                <w:bCs/>
-                <w:sz w:val="30"/>
-                <w:szCs w:val="30"/>
-              </w:rPr>
-              <w:t>)</w:t>
-            </w:r>
-          </w:p>
-        </w:tc>
-        <w:tc>
-          <w:tcPr>
-            <w:tcW w:w="1921" w:type="dxa"/>
-            <w:tcBorders>
-              <w:top w:val="single" w:sz="4" w:space="0" w:color="000000"/>
-              <w:left w:val="single" w:sz="4" w:space="0" w:color="000000"/>
-              <w:bottom w:val="single" w:sz="4" w:space="0" w:color="000000"/>
-              <w:right w:val="single" w:sz="4" w:space="0" w:color="000000"/>
-              <w:insideH w:val="single" w:sz="4" w:space="0" w:color="000000"/>
-              <w:insideV w:val="single" w:sz="4" w:space="0" w:color="000000"/>
-            </w:tcBorders>
-            <w:shd w:fill="auto" w:val="clear"/>
-          </w:tcPr>
-          <w:p>
-            <w:pPr>
-              <w:pStyle w:val="Normal"/>
-              <w:jc w:val="center"/>
-              <w:rPr>
-                <w:b/>
-                <w:b/>
-                <w:bCs/>
-              </w:rPr>
-            </w:pPr>
-            <w:r>
-              <w:rPr>
-                <w:rFonts w:ascii="TH SarabunPSK" w:hAnsi="TH SarabunPSK" w:eastAsia="TH SarabunPSK" w:cs="TH SarabunPSK"/>
-                <w:b/>
-                <w:b/>
-                <w:bCs/>
-                <w:sz w:val="30"/>
-                <w:sz w:val="30"/>
-                <w:szCs w:val="30"/>
-              </w:rPr>
-              <w:t>รับรองว่าได้ปฏิบัติงานจริง สามารถตรวจสอบได้</w:t>
-            </w:r>
-          </w:p>
-          <w:p>
-            <w:pPr>
-              <w:pStyle w:val="Normal"/>
-              <w:spacing w:before="0" w:after="160"/>
-              <w:jc w:val="center"/>
-              <w:rPr>
-                <w:rFonts w:ascii="TH SarabunPSK" w:hAnsi="TH SarabunPSK" w:eastAsia="TH SarabunPSK" w:cs="TH SarabunPSK"/>
-                <w:color w:val="FFFFFF" w:themeColor="background1"/>
-                <w:sz w:val="30"/>
-                <w:szCs w:val="30"/>
-              </w:rPr>
-            </w:pPr>
-            <w:r>
-              <w:rPr>
-                <w:rFonts w:eastAsia="TH SarabunPSK" w:cs="TH SarabunPSK" w:ascii="TH SarabunPSK" w:hAnsi="TH SarabunPSK"/>
-                <w:color w:val="FFFFFF" w:themeColor="background1"/>
-                <w:sz w:val="30"/>
-                <w:szCs w:val="30"/>
-              </w:rPr>
-            </w:r>
-          </w:p>
-        </w:tc>
-        <w:tc>
-          <w:tcPr>
-            <w:tcW w:w="2204" w:type="dxa"/>
-            <w:tcBorders>
-              <w:top w:val="single" w:sz="4" w:space="0" w:color="000000"/>
-              <w:left w:val="single" w:sz="4" w:space="0" w:color="000000"/>
-              <w:bottom w:val="single" w:sz="4" w:space="0" w:color="000000"/>
-              <w:right w:val="single" w:sz="4" w:space="0" w:color="000000"/>
-              <w:insideH w:val="single" w:sz="4" w:space="0" w:color="000000"/>
-              <w:insideV w:val="single" w:sz="4" w:space="0" w:color="000000"/>
-            </w:tcBorders>
-            <w:shd w:fill="auto" w:val="clear"/>
-          </w:tcPr>
-          <w:p>
-            <w:pPr>
-              <w:pStyle w:val="Normal"/>
-              <w:jc w:val="center"/>
-              <w:rPr>
-                <w:b/>
-                <w:b/>
-                <w:bCs/>
-              </w:rPr>
-            </w:pPr>
-            <w:r>
-              <w:rPr>
-                <w:rFonts w:ascii="TH SarabunPSK" w:hAnsi="TH SarabunPSK" w:eastAsia="TH SarabunPSK" w:cs="TH SarabunPSK"/>
-                <w:b/>
-                <w:b/>
-                <w:bCs/>
-                <w:sz w:val="30"/>
-                <w:sz w:val="30"/>
-                <w:szCs w:val="30"/>
-              </w:rPr>
-              <w:t>ประเมินผลการปฏิบัติงาน</w:t>
-            </w:r>
-          </w:p>
-          <w:p>
-            <w:pPr>
-              <w:pStyle w:val="Normal"/>
-              <w:spacing w:before="0" w:after="160"/>
-              <w:jc w:val="center"/>
-              <w:rPr>
-                <w:b/>
-                <w:b/>
-                <w:bCs/>
-              </w:rPr>
-            </w:pPr>
-            <w:r>
-              <w:rPr>
-                <w:rFonts w:eastAsia="TH SarabunPSK" w:cs="TH SarabunPSK" w:ascii="TH SarabunPSK" w:hAnsi="TH SarabunPSK"/>
-                <w:b/>
-                <w:bCs/>
-                <w:sz w:val="30"/>
-                <w:szCs w:val="30"/>
-              </w:rPr>
-              <w:t>(</w:t>
-            </w:r>
-            <w:r>
-              <w:rPr>
-                <w:rFonts w:ascii="TH SarabunPSK" w:hAnsi="TH SarabunPSK" w:eastAsia="TH SarabunPSK" w:cs="TH SarabunPSK"/>
-                <w:b/>
-                <w:b/>
-                <w:bCs/>
-                <w:sz w:val="30"/>
-                <w:sz w:val="30"/>
-                <w:szCs w:val="30"/>
-              </w:rPr>
-              <w:t>ดีเยี่ยม</w:t>
-            </w:r>
-            <w:r>
-              <w:rPr>
-                <w:rFonts w:eastAsia="TH SarabunPSK" w:cs="TH SarabunPSK" w:ascii="TH SarabunPSK" w:hAnsi="TH SarabunPSK"/>
-                <w:b/>
-                <w:bCs/>
-                <w:sz w:val="30"/>
-                <w:szCs w:val="30"/>
-              </w:rPr>
-              <w:t xml:space="preserve">, </w:t>
-            </w:r>
-            <w:r>
-              <w:rPr>
-                <w:rFonts w:ascii="TH SarabunPSK" w:hAnsi="TH SarabunPSK" w:eastAsia="TH SarabunPSK" w:cs="TH SarabunPSK"/>
-                <w:b/>
-                <w:b/>
-                <w:bCs/>
-                <w:sz w:val="30"/>
-                <w:sz w:val="30"/>
-                <w:szCs w:val="30"/>
-              </w:rPr>
-              <w:t>ดี</w:t>
-            </w:r>
-            <w:r>
-              <w:rPr>
-                <w:rFonts w:eastAsia="TH SarabunPSK" w:cs="TH SarabunPSK" w:ascii="TH SarabunPSK" w:hAnsi="TH SarabunPSK"/>
-                <w:b/>
-                <w:bCs/>
-                <w:sz w:val="30"/>
-                <w:szCs w:val="30"/>
-              </w:rPr>
-              <w:t xml:space="preserve">, </w:t>
-            </w:r>
-            <w:r>
-              <w:rPr>
-                <w:rFonts w:ascii="TH SarabunPSK" w:hAnsi="TH SarabunPSK" w:eastAsia="TH SarabunPSK" w:cs="TH SarabunPSK"/>
-                <w:b/>
-                <w:b/>
-                <w:bCs/>
-                <w:sz w:val="30"/>
-                <w:sz w:val="30"/>
-                <w:szCs w:val="30"/>
-              </w:rPr>
-              <w:t>ปานกลาง</w:t>
-            </w:r>
-            <w:r>
-              <w:rPr>
-                <w:rFonts w:eastAsia="TH SarabunPSK" w:cs="TH SarabunPSK" w:ascii="TH SarabunPSK" w:hAnsi="TH SarabunPSK"/>
-                <w:b/>
-                <w:bCs/>
-                <w:sz w:val="30"/>
-                <w:szCs w:val="30"/>
-              </w:rPr>
-              <w:t xml:space="preserve">, </w:t>
-            </w:r>
-            <w:r>
-              <w:rPr>
-                <w:rFonts w:ascii="TH SarabunPSK" w:hAnsi="TH SarabunPSK" w:eastAsia="TH SarabunPSK" w:cs="TH SarabunPSK"/>
-                <w:b/>
-                <w:b/>
-                <w:bCs/>
-                <w:sz w:val="30"/>
-                <w:sz w:val="30"/>
-                <w:szCs w:val="30"/>
-              </w:rPr>
-              <w:t>พอใช้</w:t>
-            </w:r>
-            <w:r>
-              <w:rPr>
-                <w:rFonts w:eastAsia="TH SarabunPSK" w:cs="TH SarabunPSK" w:ascii="TH SarabunPSK" w:hAnsi="TH SarabunPSK"/>
-                <w:b/>
-                <w:bCs/>
-                <w:sz w:val="30"/>
-                <w:szCs w:val="30"/>
-              </w:rPr>
-              <w:t xml:space="preserve">, </w:t>
-            </w:r>
-            <w:r>
-              <w:rPr>
-                <w:rFonts w:ascii="TH SarabunPSK" w:hAnsi="TH SarabunPSK" w:eastAsia="TH SarabunPSK" w:cs="TH SarabunPSK"/>
-                <w:b/>
-                <w:b/>
-                <w:bCs/>
-                <w:sz w:val="30"/>
-                <w:sz w:val="30"/>
-                <w:szCs w:val="30"/>
-              </w:rPr>
-              <w:t>ควรปรับปรุง</w:t>
-            </w:r>
-            <w:r>
-              <w:rPr>
-                <w:rFonts w:eastAsia="TH SarabunPSK" w:cs="TH SarabunPSK" w:ascii="TH SarabunPSK" w:hAnsi="TH SarabunPSK"/>
-                <w:b/>
-                <w:bCs/>
-                <w:sz w:val="30"/>
-                <w:szCs w:val="30"/>
-              </w:rPr>
-              <w:t>)</w:t>
-            </w:r>
-            <w:bookmarkStart w:id="1" w:name="_Hlk322292621"/>
-            <w:bookmarkEnd w:id="1"/>
-          </w:p>
-        </w:tc>
-      </w:tr>
-      <w:tr>
-        <w:trPr>
-          <w:trHeight w:val="1257" w:hRule="atLeast"/>
-        </w:trPr>
-        <w:tc>
-          <w:tcPr>
-            <w:tcW w:w="1530" w:type="dxa"/>
-            <w:tcBorders>
-              <w:top w:val="single" w:sz="4" w:space="0" w:color="000000"/>
-              <w:left w:val="single" w:sz="4" w:space="0" w:color="000000"/>
-              <w:bottom w:val="single" w:sz="4" w:space="0" w:color="000000"/>
-              <w:right w:val="single" w:sz="4" w:space="0" w:color="000000"/>
-              <w:insideH w:val="single" w:sz="4" w:space="0" w:color="000000"/>
-              <w:insideV w:val="single" w:sz="4" w:space="0" w:color="000000"/>
+              <w:top w:val="single" w:sz="2" w:space="0" w:color="000000"/>
+              <w:left w:val="single" w:sz="2" w:space="0" w:color="000000"/>
+              <w:bottom w:val="single" w:sz="2" w:space="0" w:color="000000"/>
+              <w:insideH w:val="single" w:sz="2" w:space="0" w:color="000000"/>
             </w:tcBorders>
             <w:shd w:fill="auto" w:val="clear"/>
           </w:tcPr>
@@ -628,34 +162,26 @@
             </w:pPr>
             <w:r>
               <w:rPr>
-                <w:rFonts w:eastAsia="TH SarabunPSK" w:cs="TH SarabunPSK" w:ascii="TH SarabunPSK" w:hAnsi="TH SarabunPSK"/>
-                <w:color w:val="00000A"/>
-                <w:sz w:val="18"/>
-                <w:szCs w:val="18"/>
-              </w:rPr>
-              <w:t>{#list}</w:t>
-            </w:r>
-            <w:r>
-              <w:rPr>
-                <w:rFonts w:eastAsia="TH SarabunPSK" w:cs="TH SarabunPSK" w:ascii="TH SarabunPSK" w:hAnsi="TH SarabunPSK"/>
-                <w:color w:val="00000A"/>
-                <w:sz w:val="32"/>
-                <w:szCs w:val="32"/>
-              </w:rPr>
-              <w:t>{date}</w:t>
+                <w:rFonts w:ascii="TH SarabunPSK" w:hAnsi="TH SarabunPSK" w:eastAsia="TH SarabunPSK" w:cs="TH SarabunPSK"/>
+                <w:b/>
+                <w:b/>
+                <w:bCs/>
+                <w:sz w:val="30"/>
+                <w:sz w:val="30"/>
+                <w:szCs w:val="30"/>
+              </w:rPr>
+              <w:t>วันที่</w:t>
             </w:r>
           </w:p>
         </w:tc>
         <w:tc>
           <w:tcPr>
-            <w:tcW w:w="1184" w:type="dxa"/>
+            <w:tcW w:w="1350" w:type="dxa"/>
             <w:tcBorders>
-              <w:top w:val="single" w:sz="4" w:space="0" w:color="000000"/>
-              <w:left w:val="single" w:sz="4" w:space="0" w:color="000000"/>
-              <w:bottom w:val="single" w:sz="4" w:space="0" w:color="000000"/>
-              <w:right w:val="single" w:sz="4" w:space="0" w:color="000000"/>
-              <w:insideH w:val="single" w:sz="4" w:space="0" w:color="000000"/>
-              <w:insideV w:val="single" w:sz="4" w:space="0" w:color="000000"/>
+              <w:top w:val="single" w:sz="2" w:space="0" w:color="000000"/>
+              <w:left w:val="single" w:sz="2" w:space="0" w:color="000000"/>
+              <w:bottom w:val="single" w:sz="2" w:space="0" w:color="000000"/>
+              <w:insideH w:val="single" w:sz="2" w:space="0" w:color="000000"/>
             </w:tcBorders>
             <w:shd w:fill="auto" w:val="clear"/>
           </w:tcPr>
@@ -664,32 +190,444 @@
               <w:pStyle w:val="Normal"/>
               <w:spacing w:before="0" w:after="160"/>
               <w:jc w:val="center"/>
+              <w:rPr/>
+            </w:pPr>
+            <w:r>
               <w:rPr>
                 <w:rFonts w:ascii="TH SarabunPSK" w:hAnsi="TH SarabunPSK" w:eastAsia="TH SarabunPSK" w:cs="TH SarabunPSK"/>
-                <w:sz w:val="30"/>
-                <w:szCs w:val="30"/>
-              </w:rPr>
-            </w:pPr>
-            <w:r>
-              <w:rPr>
-                <w:rFonts w:eastAsia="TH SarabunPSK" w:cs="TH SarabunPSK" w:ascii="TH SarabunPSK" w:hAnsi="TH SarabunPSK"/>
-                <w:sz w:val="30"/>
-                <w:szCs w:val="30"/>
-              </w:rPr>
-              <w:t>9.00-17.00</w:t>
+                <w:b/>
+                <w:b/>
+                <w:bCs/>
+                <w:sz w:val="30"/>
+                <w:sz w:val="30"/>
+                <w:szCs w:val="30"/>
+              </w:rPr>
+              <w:t>เวลา</w:t>
             </w:r>
           </w:p>
         </w:tc>
         <w:tc>
           <w:tcPr>
-            <w:tcW w:w="1455" w:type="dxa"/>
+            <w:tcW w:w="1800" w:type="dxa"/>
             <w:tcBorders>
-              <w:top w:val="single" w:sz="4" w:space="0" w:color="000000"/>
-              <w:left w:val="single" w:sz="4" w:space="0" w:color="000000"/>
-              <w:bottom w:val="single" w:sz="4" w:space="0" w:color="000000"/>
-              <w:right w:val="single" w:sz="4" w:space="0" w:color="000000"/>
-              <w:insideH w:val="single" w:sz="4" w:space="0" w:color="000000"/>
-              <w:insideV w:val="single" w:sz="4" w:space="0" w:color="000000"/>
+              <w:top w:val="single" w:sz="2" w:space="0" w:color="000000"/>
+              <w:left w:val="single" w:sz="2" w:space="0" w:color="000000"/>
+              <w:bottom w:val="single" w:sz="2" w:space="0" w:color="000000"/>
+              <w:insideH w:val="single" w:sz="2" w:space="0" w:color="000000"/>
+            </w:tcBorders>
+            <w:shd w:fill="auto" w:val="clear"/>
+          </w:tcPr>
+          <w:p>
+            <w:pPr>
+              <w:pStyle w:val="Normal"/>
+              <w:spacing w:before="0" w:after="160"/>
+              <w:jc w:val="center"/>
+              <w:rPr/>
+            </w:pPr>
+            <w:r>
+              <w:rPr>
+                <w:rFonts w:ascii="TH SarabunPSK" w:hAnsi="TH SarabunPSK" w:eastAsia="TH SarabunPSK" w:cs="TH SarabunPSK"/>
+                <w:b/>
+                <w:b/>
+                <w:bCs/>
+                <w:sz w:val="30"/>
+                <w:sz w:val="30"/>
+                <w:szCs w:val="30"/>
+              </w:rPr>
+              <w:t>สถานที่</w:t>
+            </w:r>
+          </w:p>
+        </w:tc>
+        <w:tc>
+          <w:tcPr>
+            <w:tcW w:w="4140" w:type="dxa"/>
+            <w:tcBorders>
+              <w:top w:val="single" w:sz="2" w:space="0" w:color="000000"/>
+              <w:left w:val="single" w:sz="2" w:space="0" w:color="000000"/>
+              <w:bottom w:val="single" w:sz="2" w:space="0" w:color="000000"/>
+              <w:insideH w:val="single" w:sz="2" w:space="0" w:color="000000"/>
+            </w:tcBorders>
+            <w:shd w:fill="auto" w:val="clear"/>
+          </w:tcPr>
+          <w:p>
+            <w:pPr>
+              <w:pStyle w:val="Normal"/>
+              <w:spacing w:before="0" w:after="160"/>
+              <w:jc w:val="center"/>
+              <w:rPr/>
+            </w:pPr>
+            <w:r>
+              <w:rPr>
+                <w:rFonts w:ascii="TH SarabunPSK" w:hAnsi="TH SarabunPSK" w:eastAsia="TH SarabunPSK" w:cs="TH SarabunPSK"/>
+                <w:b/>
+                <w:b/>
+                <w:bCs/>
+                <w:sz w:val="30"/>
+                <w:sz w:val="30"/>
+                <w:szCs w:val="30"/>
+              </w:rPr>
+              <w:t>รายละเอียดการปฏิบัติงาน</w:t>
+            </w:r>
+          </w:p>
+        </w:tc>
+        <w:tc>
+          <w:tcPr>
+            <w:tcW w:w="2520" w:type="dxa"/>
+            <w:tcBorders>
+              <w:top w:val="single" w:sz="2" w:space="0" w:color="000000"/>
+              <w:left w:val="single" w:sz="2" w:space="0" w:color="000000"/>
+              <w:bottom w:val="single" w:sz="2" w:space="0" w:color="000000"/>
+              <w:insideH w:val="single" w:sz="2" w:space="0" w:color="000000"/>
+            </w:tcBorders>
+            <w:shd w:fill="auto" w:val="clear"/>
+          </w:tcPr>
+          <w:p>
+            <w:pPr>
+              <w:pStyle w:val="Normal"/>
+              <w:jc w:val="center"/>
+              <w:rPr/>
+            </w:pPr>
+            <w:r>
+              <w:rPr>
+                <w:rFonts w:ascii="TH SarabunPSK" w:hAnsi="TH SarabunPSK" w:eastAsia="TH SarabunPSK" w:cs="TH SarabunPSK"/>
+                <w:b/>
+                <w:b/>
+                <w:bCs/>
+                <w:sz w:val="30"/>
+                <w:sz w:val="30"/>
+                <w:szCs w:val="30"/>
+              </w:rPr>
+              <w:t>ตามโครงการที่รับผิดชอบ</w:t>
+            </w:r>
+          </w:p>
+          <w:p>
+            <w:pPr>
+              <w:pStyle w:val="Normal"/>
+              <w:spacing w:before="0" w:after="160"/>
+              <w:jc w:val="center"/>
+              <w:rPr/>
+            </w:pPr>
+            <w:r>
+              <w:rPr>
+                <w:rFonts w:eastAsia="TH SarabunPSK" w:cs="TH SarabunPSK" w:ascii="TH SarabunPSK" w:hAnsi="TH SarabunPSK"/>
+                <w:b/>
+                <w:bCs/>
+                <w:sz w:val="30"/>
+                <w:szCs w:val="30"/>
+              </w:rPr>
+              <w:t>(</w:t>
+            </w:r>
+            <w:r>
+              <w:rPr>
+                <w:rFonts w:ascii="TH SarabunPSK" w:hAnsi="TH SarabunPSK" w:eastAsia="TH SarabunPSK" w:cs="TH SarabunPSK"/>
+                <w:b/>
+                <w:b/>
+                <w:bCs/>
+                <w:sz w:val="30"/>
+                <w:sz w:val="30"/>
+                <w:szCs w:val="30"/>
+              </w:rPr>
+              <w:t>ชื่อโครงการ</w:t>
+            </w:r>
+            <w:r>
+              <w:rPr>
+                <w:rFonts w:eastAsia="TH SarabunPSK" w:cs="TH SarabunPSK" w:ascii="TH SarabunPSK" w:hAnsi="TH SarabunPSK"/>
+                <w:b/>
+                <w:bCs/>
+                <w:sz w:val="30"/>
+                <w:szCs w:val="30"/>
+              </w:rPr>
+              <w:t>)</w:t>
+            </w:r>
+          </w:p>
+        </w:tc>
+        <w:tc>
+          <w:tcPr>
+            <w:tcW w:w="1890" w:type="dxa"/>
+            <w:tcBorders>
+              <w:top w:val="single" w:sz="2" w:space="0" w:color="000000"/>
+              <w:left w:val="single" w:sz="2" w:space="0" w:color="000000"/>
+              <w:bottom w:val="single" w:sz="2" w:space="0" w:color="000000"/>
+              <w:insideH w:val="single" w:sz="2" w:space="0" w:color="000000"/>
+            </w:tcBorders>
+            <w:shd w:fill="auto" w:val="clear"/>
+          </w:tcPr>
+          <w:p>
+            <w:pPr>
+              <w:pStyle w:val="Normal"/>
+              <w:jc w:val="center"/>
+              <w:rPr/>
+            </w:pPr>
+            <w:r>
+              <w:rPr>
+                <w:rFonts w:ascii="TH SarabunPSK" w:hAnsi="TH SarabunPSK" w:eastAsia="TH SarabunPSK" w:cs="TH SarabunPSK"/>
+                <w:b/>
+                <w:b/>
+                <w:bCs/>
+                <w:sz w:val="30"/>
+                <w:sz w:val="30"/>
+                <w:szCs w:val="30"/>
+              </w:rPr>
+              <w:t>รับรองว่าได้ปฏิบัติงานจริง สามารถตรวจสอบได้</w:t>
+            </w:r>
+          </w:p>
+          <w:p>
+            <w:pPr>
+              <w:pStyle w:val="Normal"/>
+              <w:spacing w:before="0" w:after="160"/>
+              <w:jc w:val="center"/>
+              <w:rPr>
+                <w:rFonts w:ascii="TH SarabunPSK" w:hAnsi="TH SarabunPSK" w:eastAsia="TH SarabunPSK" w:cs="TH SarabunPSK"/>
+                <w:color w:val="FFFFFF" w:themeColor="background1"/>
+                <w:sz w:val="30"/>
+                <w:szCs w:val="30"/>
+              </w:rPr>
+            </w:pPr>
+            <w:r>
+              <w:rPr>
+                <w:rFonts w:eastAsia="TH SarabunPSK" w:cs="TH SarabunPSK" w:ascii="TH SarabunPSK" w:hAnsi="TH SarabunPSK"/>
+                <w:color w:val="FFFFFF" w:themeColor="background1"/>
+                <w:sz w:val="30"/>
+                <w:szCs w:val="30"/>
+              </w:rPr>
+            </w:r>
+          </w:p>
+        </w:tc>
+        <w:tc>
+          <w:tcPr>
+            <w:tcW w:w="2168" w:type="dxa"/>
+            <w:tcBorders>
+              <w:top w:val="single" w:sz="2" w:space="0" w:color="000000"/>
+              <w:left w:val="single" w:sz="2" w:space="0" w:color="000000"/>
+              <w:bottom w:val="single" w:sz="2" w:space="0" w:color="000000"/>
+              <w:right w:val="single" w:sz="2" w:space="0" w:color="000000"/>
+              <w:insideH w:val="single" w:sz="2" w:space="0" w:color="000000"/>
+              <w:insideV w:val="single" w:sz="2" w:space="0" w:color="000000"/>
+            </w:tcBorders>
+            <w:shd w:fill="auto" w:val="clear"/>
+          </w:tcPr>
+          <w:p>
+            <w:pPr>
+              <w:pStyle w:val="Normal"/>
+              <w:jc w:val="center"/>
+              <w:rPr/>
+            </w:pPr>
+            <w:r>
+              <w:rPr>
+                <w:rFonts w:ascii="TH SarabunPSK" w:hAnsi="TH SarabunPSK" w:eastAsia="TH SarabunPSK" w:cs="TH SarabunPSK"/>
+                <w:b/>
+                <w:b/>
+                <w:bCs/>
+                <w:sz w:val="30"/>
+                <w:sz w:val="30"/>
+                <w:szCs w:val="30"/>
+              </w:rPr>
+              <w:t>ประเมินผลการปฏิบัติงาน</w:t>
+            </w:r>
+          </w:p>
+          <w:p>
+            <w:pPr>
+              <w:pStyle w:val="Normal"/>
+              <w:spacing w:before="0" w:after="160"/>
+              <w:jc w:val="center"/>
+              <w:rPr/>
+            </w:pPr>
+            <w:r>
+              <w:rPr>
+                <w:rFonts w:eastAsia="TH SarabunPSK" w:cs="TH SarabunPSK" w:ascii="TH SarabunPSK" w:hAnsi="TH SarabunPSK"/>
+                <w:b/>
+                <w:bCs/>
+                <w:sz w:val="30"/>
+                <w:szCs w:val="30"/>
+              </w:rPr>
+              <w:t>(</w:t>
+            </w:r>
+            <w:r>
+              <w:rPr>
+                <w:rFonts w:ascii="TH SarabunPSK" w:hAnsi="TH SarabunPSK" w:eastAsia="TH SarabunPSK" w:cs="TH SarabunPSK"/>
+                <w:b/>
+                <w:b/>
+                <w:bCs/>
+                <w:sz w:val="30"/>
+                <w:sz w:val="30"/>
+                <w:szCs w:val="30"/>
+              </w:rPr>
+              <w:t>ดีเยี่ยม</w:t>
+            </w:r>
+            <w:r>
+              <w:rPr>
+                <w:rFonts w:eastAsia="TH SarabunPSK" w:cs="TH SarabunPSK" w:ascii="TH SarabunPSK" w:hAnsi="TH SarabunPSK"/>
+                <w:b/>
+                <w:bCs/>
+                <w:sz w:val="30"/>
+                <w:szCs w:val="30"/>
+              </w:rPr>
+              <w:t xml:space="preserve">, </w:t>
+            </w:r>
+            <w:r>
+              <w:rPr>
+                <w:rFonts w:ascii="TH SarabunPSK" w:hAnsi="TH SarabunPSK" w:eastAsia="TH SarabunPSK" w:cs="TH SarabunPSK"/>
+                <w:b/>
+                <w:b/>
+                <w:bCs/>
+                <w:sz w:val="30"/>
+                <w:sz w:val="30"/>
+                <w:szCs w:val="30"/>
+              </w:rPr>
+              <w:t>ดี</w:t>
+            </w:r>
+            <w:r>
+              <w:rPr>
+                <w:rFonts w:eastAsia="TH SarabunPSK" w:cs="TH SarabunPSK" w:ascii="TH SarabunPSK" w:hAnsi="TH SarabunPSK"/>
+                <w:b/>
+                <w:bCs/>
+                <w:sz w:val="30"/>
+                <w:szCs w:val="30"/>
+              </w:rPr>
+              <w:t xml:space="preserve">, </w:t>
+            </w:r>
+            <w:r>
+              <w:rPr>
+                <w:rFonts w:ascii="TH SarabunPSK" w:hAnsi="TH SarabunPSK" w:eastAsia="TH SarabunPSK" w:cs="TH SarabunPSK"/>
+                <w:b/>
+                <w:b/>
+                <w:bCs/>
+                <w:sz w:val="30"/>
+                <w:sz w:val="30"/>
+                <w:szCs w:val="30"/>
+              </w:rPr>
+              <w:t>ปานกลาง</w:t>
+            </w:r>
+            <w:r>
+              <w:rPr>
+                <w:rFonts w:eastAsia="TH SarabunPSK" w:cs="TH SarabunPSK" w:ascii="TH SarabunPSK" w:hAnsi="TH SarabunPSK"/>
+                <w:b/>
+                <w:bCs/>
+                <w:sz w:val="30"/>
+                <w:szCs w:val="30"/>
+              </w:rPr>
+              <w:t xml:space="preserve">, </w:t>
+            </w:r>
+            <w:r>
+              <w:rPr>
+                <w:rFonts w:ascii="TH SarabunPSK" w:hAnsi="TH SarabunPSK" w:eastAsia="TH SarabunPSK" w:cs="TH SarabunPSK"/>
+                <w:b/>
+                <w:b/>
+                <w:bCs/>
+                <w:sz w:val="30"/>
+                <w:sz w:val="30"/>
+                <w:szCs w:val="30"/>
+              </w:rPr>
+              <w:t>พอใช้</w:t>
+            </w:r>
+            <w:r>
+              <w:rPr>
+                <w:rFonts w:eastAsia="TH SarabunPSK" w:cs="TH SarabunPSK" w:ascii="TH SarabunPSK" w:hAnsi="TH SarabunPSK"/>
+                <w:b/>
+                <w:bCs/>
+                <w:sz w:val="30"/>
+                <w:szCs w:val="30"/>
+              </w:rPr>
+              <w:t xml:space="preserve">, </w:t>
+            </w:r>
+            <w:r>
+              <w:rPr>
+                <w:rFonts w:ascii="TH SarabunPSK" w:hAnsi="TH SarabunPSK" w:eastAsia="TH SarabunPSK" w:cs="TH SarabunPSK"/>
+                <w:b/>
+                <w:b/>
+                <w:bCs/>
+                <w:sz w:val="30"/>
+                <w:sz w:val="30"/>
+                <w:szCs w:val="30"/>
+              </w:rPr>
+              <w:t>ควรปรับปรุง</w:t>
+            </w:r>
+            <w:r>
+              <w:rPr>
+                <w:rFonts w:eastAsia="TH SarabunPSK" w:cs="TH SarabunPSK" w:ascii="TH SarabunPSK" w:hAnsi="TH SarabunPSK"/>
+                <w:b/>
+                <w:bCs/>
+                <w:sz w:val="30"/>
+                <w:szCs w:val="30"/>
+              </w:rPr>
+              <w:t>)</w:t>
+            </w:r>
+          </w:p>
+        </w:tc>
+      </w:tr>
+      <w:tr>
+        <w:trPr/>
+        <w:tc>
+          <w:tcPr>
+            <w:tcW w:w="1530" w:type="dxa"/>
+            <w:tcBorders>
+              <w:left w:val="single" w:sz="2" w:space="0" w:color="000000"/>
+              <w:bottom w:val="single" w:sz="2" w:space="0" w:color="000000"/>
+              <w:insideH w:val="single" w:sz="2" w:space="0" w:color="000000"/>
+            </w:tcBorders>
+            <w:shd w:fill="auto" w:val="clear"/>
+          </w:tcPr>
+          <w:p>
+            <w:pPr>
+              <w:pStyle w:val="Normal"/>
+              <w:spacing w:before="0" w:after="160"/>
+              <w:jc w:val="center"/>
+              <w:rPr/>
+            </w:pPr>
+            <w:r>
+              <w:rPr>
+                <w:rFonts w:eastAsia="TH SarabunPSK" w:cs="TH SarabunPSK" w:ascii="TH SarabunPSK" w:hAnsi="TH SarabunPSK"/>
+                <w:color w:val="00000A"/>
+                <w:sz w:val="18"/>
+                <w:szCs w:val="18"/>
+              </w:rPr>
+              <w:t>{#list}</w:t>
+            </w:r>
+            <w:r>
+              <w:rPr>
+                <w:rFonts w:eastAsia="TH SarabunPSK" w:cs="TH SarabunPSK" w:ascii="TH SarabunPSK" w:hAnsi="TH SarabunPSK"/>
+                <w:color w:val="00000A"/>
+                <w:sz w:val="32"/>
+                <w:szCs w:val="32"/>
+              </w:rPr>
+              <w:t>{date}</w:t>
+            </w:r>
+          </w:p>
+        </w:tc>
+        <w:tc>
+          <w:tcPr>
+            <w:tcW w:w="1350" w:type="dxa"/>
+            <w:tcBorders>
+              <w:left w:val="single" w:sz="2" w:space="0" w:color="000000"/>
+              <w:bottom w:val="single" w:sz="2" w:space="0" w:color="000000"/>
+              <w:insideH w:val="single" w:sz="2" w:space="0" w:color="000000"/>
+            </w:tcBorders>
+            <w:shd w:fill="auto" w:val="clear"/>
+          </w:tcPr>
+          <w:p>
+            <w:pPr>
+              <w:pStyle w:val="Normal"/>
+              <w:spacing w:before="0" w:after="160"/>
+              <w:jc w:val="center"/>
+              <w:rPr/>
+            </w:pPr>
+            <w:r>
+              <w:rPr>
+                <w:rFonts w:eastAsia="TH SarabunPSK" w:cs="TH SarabunPSK" w:ascii="TH SarabunPSK" w:hAnsi="TH SarabunPSK"/>
+                <w:sz w:val="30"/>
+                <w:szCs w:val="30"/>
+              </w:rPr>
+              <w:t>9.00-17.00</w:t>
+            </w:r>
+          </w:p>
+        </w:tc>
+        <w:tc>
+          <w:tcPr>
+            <w:tcW w:w="1800" w:type="dxa"/>
+            <w:tcBorders>
+              <w:left w:val="single" w:sz="2" w:space="0" w:color="000000"/>
+              <w:bottom w:val="single" w:sz="2" w:space="0" w:color="000000"/>
+              <w:insideH w:val="single" w:sz="2" w:space="0" w:color="000000"/>
             </w:tcBorders>
             <w:shd w:fill="auto" w:val="clear"/>
           </w:tcPr>
@@ -713,26 +651,18 @@
         </w:tc>
         <w:tc>
           <w:tcPr>
-            <w:tcW w:w="4111" w:type="dxa"/>
+            <w:tcW w:w="4140" w:type="dxa"/>
             <w:tcBorders>
-              <w:top w:val="single" w:sz="8" w:space="0" w:color="000001"/>
-              <w:left w:val="single" w:sz="8" w:space="0" w:color="000001"/>
-              <w:bottom w:val="single" w:sz="8" w:space="0" w:color="000001"/>
-              <w:right w:val="single" w:sz="8" w:space="0" w:color="000001"/>
-              <w:insideH w:val="single" w:sz="8" w:space="0" w:color="000001"/>
-              <w:insideV w:val="single" w:sz="8" w:space="0" w:color="000001"/>
+              <w:left w:val="single" w:sz="2" w:space="0" w:color="000000"/>
+              <w:bottom w:val="single" w:sz="2" w:space="0" w:color="000000"/>
+              <w:insideH w:val="single" w:sz="2" w:space="0" w:color="000000"/>
             </w:tcBorders>
             <w:shd w:fill="auto" w:val="clear"/>
-            <w:tcMar>
-              <w:top w:w="100" w:type="dxa"/>
-              <w:left w:w="80" w:type="dxa"/>
-              <w:bottom w:w="100" w:type="dxa"/>
-              <w:right w:w="100" w:type="dxa"/>
-            </w:tcMar>
           </w:tcPr>
           <w:p>
             <w:pPr>
               <w:pStyle w:val="Normal"/>
+              <w:spacing w:before="0" w:after="160"/>
               <w:rPr/>
             </w:pPr>
             <w:r>
@@ -745,37 +675,14 @@
               <w:t xml:space="preserve">{caption} </w:t>
             </w:r>
           </w:p>
-          <w:p>
-            <w:pPr>
-              <w:pStyle w:val="Normal"/>
-              <w:spacing w:before="0" w:after="160"/>
-              <w:rPr>
-                <w:rFonts w:ascii="TH SarabunPSK" w:hAnsi="TH SarabunPSK" w:eastAsia="TH SarabunPSK" w:cs="TH SarabunPSK"/>
-                <w:color w:val="00000A"/>
-                <w:sz w:val="32"/>
-                <w:szCs w:val="32"/>
-              </w:rPr>
-            </w:pPr>
-            <w:r>
-              <w:rPr>
-                <w:rFonts w:eastAsia="TH SarabunPSK" w:cs="TH SarabunPSK" w:ascii="TH SarabunPSK" w:hAnsi="TH SarabunPSK"/>
-                <w:color w:val="00000A"/>
-                <w:sz w:val="32"/>
-                <w:szCs w:val="32"/>
-              </w:rPr>
-            </w:r>
-          </w:p>
         </w:tc>
         <w:tc>
           <w:tcPr>
-            <w:tcW w:w="1544" w:type="dxa"/>
+            <w:tcW w:w="2520" w:type="dxa"/>
             <w:tcBorders>
-              <w:top w:val="single" w:sz="4" w:space="0" w:color="000000"/>
-              <w:left w:val="single" w:sz="4" w:space="0" w:color="000000"/>
-              <w:bottom w:val="single" w:sz="4" w:space="0" w:color="000000"/>
-              <w:right w:val="single" w:sz="4" w:space="0" w:color="000000"/>
-              <w:insideH w:val="single" w:sz="4" w:space="0" w:color="000000"/>
-              <w:insideV w:val="single" w:sz="4" w:space="0" w:color="000000"/>
+              <w:left w:val="single" w:sz="2" w:space="0" w:color="000000"/>
+              <w:bottom w:val="single" w:sz="2" w:space="0" w:color="000000"/>
+              <w:insideH w:val="single" w:sz="2" w:space="0" w:color="000000"/>
             </w:tcBorders>
             <w:shd w:fill="auto" w:val="clear"/>
           </w:tcPr>
@@ -798,49 +705,11 @@
         </w:tc>
         <w:tc>
           <w:tcPr>
-            <w:tcW w:w="1921" w:type="dxa"/>
+            <w:tcW w:w="1890" w:type="dxa"/>
             <w:tcBorders>
-              <w:top w:val="single" w:sz="4" w:space="0" w:color="000000"/>
-              <w:left w:val="single" w:sz="4" w:space="0" w:color="000000"/>
-              <w:bottom w:val="single" w:sz="4" w:space="0" w:color="000000"/>
-              <w:right w:val="single" w:sz="4" w:space="0" w:color="000000"/>
-              <w:insideH w:val="single" w:sz="4" w:space="0" w:color="000000"/>
-              <w:insideV w:val="single" w:sz="4" w:space="0" w:color="000000"/>
-            </w:tcBorders>
-            <w:shd w:fill="auto" w:val="clear"/>
-          </w:tcPr>
-          <w:p>
-            <w:pPr>
-              <w:pStyle w:val="Normal"/>
-              <w:spacing w:before="0" w:after="160"/>
-              <w:jc w:val="center"/>
-              <w:rPr>
-                <w:rFonts w:ascii="TH SarabunPSK" w:hAnsi="TH SarabunPSK" w:eastAsia="TH SarabunPSK" w:cs="TH SarabunPSK"/>
-                <w:sz w:val="30"/>
-                <w:szCs w:val="30"/>
-              </w:rPr>
-            </w:pPr>
-            <w:r>
-              <w:rPr>
-                <w:rFonts w:ascii="TH SarabunPSK" w:hAnsi="TH SarabunPSK" w:eastAsia="TH SarabunPSK" w:cs="TH SarabunPSK"/>
-                <w:sz w:val="30"/>
-                <w:sz w:val="30"/>
-                <w:szCs w:val="30"/>
-              </w:rPr>
-              <w:t>รับรองปฏิบัติงานจริง</w:t>
-            </w:r>
-          </w:p>
-        </w:tc>
-        <w:tc>
-          <w:tcPr>
-            <w:tcW w:w="2204" w:type="dxa"/>
-            <w:tcBorders>
-              <w:top w:val="single" w:sz="4" w:space="0" w:color="000000"/>
-              <w:left w:val="single" w:sz="4" w:space="0" w:color="000000"/>
-              <w:bottom w:val="single" w:sz="4" w:space="0" w:color="000000"/>
-              <w:right w:val="single" w:sz="4" w:space="0" w:color="000000"/>
-              <w:insideH w:val="single" w:sz="4" w:space="0" w:color="000000"/>
-              <w:insideV w:val="single" w:sz="4" w:space="0" w:color="000000"/>
+              <w:left w:val="single" w:sz="2" w:space="0" w:color="000000"/>
+              <w:bottom w:val="single" w:sz="2" w:space="0" w:color="000000"/>
+              <w:insideH w:val="single" w:sz="2" w:space="0" w:color="000000"/>
             </w:tcBorders>
             <w:shd w:fill="auto" w:val="clear"/>
           </w:tcPr>
@@ -858,6 +727,36 @@
                 <w:sz w:val="30"/>
                 <w:szCs w:val="30"/>
               </w:rPr>
+              <w:t>รับรองปฏิบัติงานจริง</w:t>
+            </w:r>
+          </w:p>
+        </w:tc>
+        <w:tc>
+          <w:tcPr>
+            <w:tcW w:w="2168" w:type="dxa"/>
+            <w:tcBorders>
+              <w:left w:val="single" w:sz="2" w:space="0" w:color="000000"/>
+              <w:bottom w:val="single" w:sz="2" w:space="0" w:color="000000"/>
+              <w:right w:val="single" w:sz="2" w:space="0" w:color="000000"/>
+              <w:insideH w:val="single" w:sz="2" w:space="0" w:color="000000"/>
+              <w:insideV w:val="single" w:sz="2" w:space="0" w:color="000000"/>
+            </w:tcBorders>
+            <w:shd w:fill="auto" w:val="clear"/>
+          </w:tcPr>
+          <w:p>
+            <w:pPr>
+              <w:pStyle w:val="Normal"/>
+              <w:spacing w:before="0" w:after="160"/>
+              <w:jc w:val="center"/>
+              <w:rPr/>
+            </w:pPr>
+            <w:r>
+              <w:rPr>
+                <w:rFonts w:ascii="TH SarabunPSK" w:hAnsi="TH SarabunPSK" w:eastAsia="TH SarabunPSK" w:cs="TH SarabunPSK"/>
+                <w:sz w:val="30"/>
+                <w:sz w:val="30"/>
+                <w:szCs w:val="30"/>
+              </w:rPr>
               <w:t>ดีเยี่ยม</w:t>
             </w:r>
             <w:r>
@@ -873,6 +772,60 @@
         </w:tc>
       </w:tr>
     </w:tbl>
+    <w:p>
+      <w:pPr>
+        <w:pStyle w:val="Normal"/>
+        <w:jc w:val="center"/>
+        <w:rPr>
+          <w:rFonts w:ascii="TH SarabunPSK" w:hAnsi="TH SarabunPSK" w:eastAsia="TH SarabunPSK" w:cs="TH SarabunPSK"/>
+          <w:sz w:val="30"/>
+          <w:szCs w:val="30"/>
+        </w:rPr>
+      </w:pPr>
+      <w:r>
+        <w:rPr>
+          <w:rFonts w:eastAsia="TH SarabunPSK" w:cs="TH SarabunPSK" w:ascii="TH SarabunPSK" w:hAnsi="TH SarabunPSK"/>
+          <w:sz w:val="30"/>
+          <w:szCs w:val="30"/>
+        </w:rPr>
+      </w:r>
+      <w:r>
+        <w:br w:type="page"/>
+      </w:r>
+    </w:p>
+    <w:p>
+      <w:pPr>
+        <w:pStyle w:val="Normal"/>
+        <w:jc w:val="center"/>
+        <w:rPr/>
+      </w:pPr>
+      <w:r>
+        <w:rPr>
+          <w:rFonts w:eastAsia="TH SarabunPSK" w:cs="TH SarabunPSK" w:ascii="TH SarabunPSK" w:hAnsi="TH SarabunPSK"/>
+          <w:sz w:val="30"/>
+          <w:szCs w:val="30"/>
+        </w:rPr>
+        <w:t>{/pages}</w:t>
+      </w:r>
+    </w:p>
+    <w:p>
+      <w:pPr>
+        <w:pStyle w:val="Normal"/>
+        <w:jc w:val="center"/>
+        <w:rPr>
+          <w:rFonts w:ascii="TH SarabunPSK" w:hAnsi="TH SarabunPSK" w:eastAsia="TH SarabunPSK" w:cs="TH SarabunPSK"/>
+          <w:sz w:val="30"/>
+          <w:szCs w:val="30"/>
+        </w:rPr>
+      </w:pPr>
+      <w:r>
+        <w:rPr>
+          <w:rFonts w:eastAsia="TH SarabunPSK" w:cs="TH SarabunPSK" w:ascii="TH SarabunPSK" w:hAnsi="TH SarabunPSK"/>
+          <w:sz w:val="30"/>
+          <w:szCs w:val="30"/>
+        </w:rPr>
+      </w:r>
+    </w:p>
     <w:p>
       <w:pPr>
         <w:pStyle w:val="Normal"/>
@@ -1035,6 +988,9 @@
         </w:rPr>
         <w:t>)</w:t>
       </w:r>
+      <w:r>
+        <w:br w:type="page"/>
+      </w:r>
     </w:p>
     <w:p>
       <w:pPr>
@@ -1042,78 +998,12 @@
         <w:spacing w:lineRule="auto" w:line="240" w:before="0" w:after="0"/>
         <w:ind w:hanging="180"/>
         <w:jc w:val="center"/>
-        <w:rPr>
-          <w:rFonts w:ascii="Times New Roman" w:hAnsi="Times New Roman" w:eastAsia="Times New Roman" w:cs="Times New Roman"/>
-          <w:color w:val="000000"/>
-          <w:sz w:val="24"/>
-          <w:szCs w:val="24"/>
-        </w:rPr>
-      </w:pPr>
-      <w:r>
-        <w:rPr/>
-      </w:r>
-    </w:p>
-    <w:p>
-      <w:pPr>
-        <w:pStyle w:val="Normal"/>
-        <w:spacing w:lineRule="auto" w:line="240" w:before="0" w:after="0"/>
-        <w:ind w:hanging="180"/>
-        <w:jc w:val="center"/>
-        <w:rPr>
-          <w:rFonts w:ascii="Times New Roman" w:hAnsi="Times New Roman" w:eastAsia="Times New Roman" w:cs="Times New Roman"/>
-          <w:color w:val="000000"/>
-          <w:sz w:val="24"/>
-          <w:szCs w:val="24"/>
-        </w:rPr>
-      </w:pPr>
-      <w:r>
-        <w:rPr/>
-      </w:r>
-    </w:p>
-    <w:p>
-      <w:pPr>
-        <w:pStyle w:val="Normal"/>
-        <w:spacing w:lineRule="auto" w:line="240" w:before="0" w:after="0"/>
-        <w:ind w:hanging="180"/>
-        <w:jc w:val="center"/>
-        <w:rPr>
-          <w:rFonts w:ascii="Times New Roman" w:hAnsi="Times New Roman" w:eastAsia="Times New Roman" w:cs="Times New Roman"/>
-          <w:color w:val="000000"/>
-          <w:sz w:val="24"/>
-          <w:szCs w:val="24"/>
-        </w:rPr>
-      </w:pPr>
-      <w:r>
-        <w:rPr/>
-      </w:r>
-    </w:p>
-    <w:p>
-      <w:pPr>
-        <w:pStyle w:val="Normal"/>
-        <w:spacing w:lineRule="auto" w:line="240" w:before="0" w:after="0"/>
-        <w:ind w:hanging="180"/>
-        <w:jc w:val="center"/>
-        <w:rPr>
-          <w:rFonts w:ascii="Times New Roman" w:hAnsi="Times New Roman" w:eastAsia="Times New Roman" w:cs="Times New Roman"/>
-          <w:color w:val="000000"/>
-          <w:sz w:val="24"/>
-          <w:szCs w:val="24"/>
-        </w:rPr>
-      </w:pPr>
-      <w:r>
-        <w:rPr/>
-      </w:r>
-    </w:p>
-    <w:p>
-      <w:pPr>
-        <w:pStyle w:val="Normal"/>
-        <w:spacing w:before="0" w:after="160"/>
-        <w:jc w:val="center"/>
         <w:rPr/>
       </w:pPr>
       <w:r>
         <w:rPr>
           <w:rFonts w:eastAsia="TH SarabunPSK" w:cs="TH SarabunPSK" w:ascii="TH SarabunPSK" w:hAnsi="TH SarabunPSK"/>
+          <w:color w:val="000000"/>
           <w:sz w:val="36"/>
           <w:szCs w:val="36"/>
         </w:rPr>

</xml_diff>